<commit_message>
fix: update table of contents for accurate page references in testing report
</commit_message>
<xml_diff>
--- a/reports/Deliverable 4/Student #2/Testing Report.docx
+++ b/reports/Deliverable 4/Student #2/Testing Report.docx
@@ -1085,7 +1085,7 @@
           <w:r>
             <w:fldChar w:fldCharType="separate"/>
           </w:r>
-          <w:hyperlink w:anchor="_Toc199083746" w:history="1">
+          <w:hyperlink w:anchor="_Toc199108928" w:history="1">
             <w:r>
               <w:rPr>
                 <w:rStyle w:val="Hipervnculo"/>
@@ -1112,7 +1112,7 @@
                 <w:noProof/>
                 <w:webHidden/>
               </w:rPr>
-              <w:instrText xml:space="preserve"> PAGEREF _Toc199083746 \h </w:instrText>
+              <w:instrText xml:space="preserve"> PAGEREF _Toc199108928 \h </w:instrText>
             </w:r>
             <w:r>
               <w:rPr>
@@ -1155,7 +1155,7 @@
               <w:lang w:val="es-ES" w:eastAsia="es-ES"/>
             </w:rPr>
           </w:pPr>
-          <w:hyperlink w:anchor="_Toc199083747" w:history="1">
+          <w:hyperlink w:anchor="_Toc199108929" w:history="1">
             <w:r>
               <w:rPr>
                 <w:rStyle w:val="Hipervnculo"/>
@@ -1182,7 +1182,7 @@
                 <w:noProof/>
                 <w:webHidden/>
               </w:rPr>
-              <w:instrText xml:space="preserve"> PAGEREF _Toc199083747 \h </w:instrText>
+              <w:instrText xml:space="preserve"> PAGEREF _Toc199108929 \h </w:instrText>
             </w:r>
             <w:r>
               <w:rPr>
@@ -1225,7 +1225,7 @@
               <w:lang w:val="es-ES" w:eastAsia="es-ES"/>
             </w:rPr>
           </w:pPr>
-          <w:hyperlink w:anchor="_Toc199083748" w:history="1">
+          <w:hyperlink w:anchor="_Toc199108930" w:history="1">
             <w:r>
               <w:rPr>
                 <w:rStyle w:val="Hipervnculo"/>
@@ -1252,7 +1252,7 @@
                 <w:noProof/>
                 <w:webHidden/>
               </w:rPr>
-              <w:instrText xml:space="preserve"> PAGEREF _Toc199083748 \h </w:instrText>
+              <w:instrText xml:space="preserve"> PAGEREF _Toc199108930 \h </w:instrText>
             </w:r>
             <w:r>
               <w:rPr>
@@ -1295,7 +1295,7 @@
               <w:lang w:val="es-ES" w:eastAsia="es-ES"/>
             </w:rPr>
           </w:pPr>
-          <w:hyperlink w:anchor="_Toc199083749" w:history="1">
+          <w:hyperlink w:anchor="_Toc199108931" w:history="1">
             <w:r>
               <w:rPr>
                 <w:rStyle w:val="Hipervnculo"/>
@@ -1322,7 +1322,7 @@
                 <w:noProof/>
                 <w:webHidden/>
               </w:rPr>
-              <w:instrText xml:space="preserve"> PAGEREF _Toc199083749 \h </w:instrText>
+              <w:instrText xml:space="preserve"> PAGEREF _Toc199108931 \h </w:instrText>
             </w:r>
             <w:r>
               <w:rPr>
@@ -1342,7 +1342,7 @@
                 <w:noProof/>
                 <w:webHidden/>
               </w:rPr>
-              <w:t>4</w:t>
+              <w:t>5</w:t>
             </w:r>
             <w:r>
               <w:rPr>
@@ -1365,7 +1365,7 @@
               <w:lang w:val="es-ES" w:eastAsia="es-ES"/>
             </w:rPr>
           </w:pPr>
-          <w:hyperlink w:anchor="_Toc199083750" w:history="1">
+          <w:hyperlink w:anchor="_Toc199108932" w:history="1">
             <w:r>
               <w:rPr>
                 <w:rStyle w:val="Hipervnculo"/>
@@ -1392,7 +1392,7 @@
                 <w:noProof/>
                 <w:webHidden/>
               </w:rPr>
-              <w:instrText xml:space="preserve"> PAGEREF _Toc199083750 \h </w:instrText>
+              <w:instrText xml:space="preserve"> PAGEREF _Toc199108932 \h </w:instrText>
             </w:r>
             <w:r>
               <w:rPr>
@@ -1412,7 +1412,7 @@
                 <w:noProof/>
                 <w:webHidden/>
               </w:rPr>
-              <w:t>4</w:t>
+              <w:t>5</w:t>
             </w:r>
             <w:r>
               <w:rPr>
@@ -1435,7 +1435,7 @@
               <w:lang w:val="es-ES" w:eastAsia="es-ES"/>
             </w:rPr>
           </w:pPr>
-          <w:hyperlink w:anchor="_Toc199083751" w:history="1">
+          <w:hyperlink w:anchor="_Toc199108933" w:history="1">
             <w:r>
               <w:rPr>
                 <w:rStyle w:val="Hipervnculo"/>
@@ -1462,7 +1462,7 @@
                 <w:noProof/>
                 <w:webHidden/>
               </w:rPr>
-              <w:instrText xml:space="preserve"> PAGEREF _Toc199083751 \h </w:instrText>
+              <w:instrText xml:space="preserve"> PAGEREF _Toc199108933 \h </w:instrText>
             </w:r>
             <w:r>
               <w:rPr>
@@ -1482,7 +1482,7 @@
                 <w:noProof/>
                 <w:webHidden/>
               </w:rPr>
-              <w:t>7</w:t>
+              <w:t>8</w:t>
             </w:r>
             <w:r>
               <w:rPr>
@@ -1505,7 +1505,7 @@
               <w:lang w:val="es-ES" w:eastAsia="es-ES"/>
             </w:rPr>
           </w:pPr>
-          <w:hyperlink w:anchor="_Toc199083752" w:history="1">
+          <w:hyperlink w:anchor="_Toc199108934" w:history="1">
             <w:r>
               <w:rPr>
                 <w:rStyle w:val="Hipervnculo"/>
@@ -1532,7 +1532,7 @@
                 <w:noProof/>
                 <w:webHidden/>
               </w:rPr>
-              <w:instrText xml:space="preserve"> PAGEREF _Toc199083752 \h </w:instrText>
+              <w:instrText xml:space="preserve"> PAGEREF _Toc199108934 \h </w:instrText>
             </w:r>
             <w:r>
               <w:rPr>
@@ -1575,7 +1575,7 @@
               <w:lang w:val="es-ES" w:eastAsia="es-ES"/>
             </w:rPr>
           </w:pPr>
-          <w:hyperlink w:anchor="_Toc199083753" w:history="1">
+          <w:hyperlink w:anchor="_Toc199108935" w:history="1">
             <w:r>
               <w:rPr>
                 <w:rStyle w:val="Hipervnculo"/>
@@ -1602,7 +1602,7 @@
                 <w:noProof/>
                 <w:webHidden/>
               </w:rPr>
-              <w:instrText xml:space="preserve"> PAGEREF _Toc199083753 \h </w:instrText>
+              <w:instrText xml:space="preserve"> PAGEREF _Toc199108935 \h </w:instrText>
             </w:r>
             <w:r>
               <w:rPr>
@@ -1622,7 +1622,7 @@
                 <w:noProof/>
                 <w:webHidden/>
               </w:rPr>
-              <w:t>12</w:t>
+              <w:t>14</w:t>
             </w:r>
             <w:r>
               <w:rPr>
@@ -1645,7 +1645,7 @@
               <w:lang w:val="es-ES" w:eastAsia="es-ES"/>
             </w:rPr>
           </w:pPr>
-          <w:hyperlink w:anchor="_Toc199083754" w:history="1">
+          <w:hyperlink w:anchor="_Toc199108936" w:history="1">
             <w:r>
               <w:rPr>
                 <w:rStyle w:val="Hipervnculo"/>
@@ -1672,7 +1672,7 @@
                 <w:noProof/>
                 <w:webHidden/>
               </w:rPr>
-              <w:instrText xml:space="preserve"> PAGEREF _Toc199083754 \h </w:instrText>
+              <w:instrText xml:space="preserve"> PAGEREF _Toc199108936 \h </w:instrText>
             </w:r>
             <w:r>
               <w:rPr>
@@ -1692,7 +1692,7 @@
                 <w:noProof/>
                 <w:webHidden/>
               </w:rPr>
-              <w:t>13</w:t>
+              <w:t>14</w:t>
             </w:r>
             <w:r>
               <w:rPr>
@@ -1715,7 +1715,7 @@
               <w:lang w:val="es-ES" w:eastAsia="es-ES"/>
             </w:rPr>
           </w:pPr>
-          <w:hyperlink w:anchor="_Toc199083755" w:history="1">
+          <w:hyperlink w:anchor="_Toc199108937" w:history="1">
             <w:r>
               <w:rPr>
                 <w:rStyle w:val="Hipervnculo"/>
@@ -1742,7 +1742,7 @@
                 <w:noProof/>
                 <w:webHidden/>
               </w:rPr>
-              <w:instrText xml:space="preserve"> PAGEREF _Toc199083755 \h </w:instrText>
+              <w:instrText xml:space="preserve"> PAGEREF _Toc199108937 \h </w:instrText>
             </w:r>
             <w:r>
               <w:rPr>
@@ -1762,7 +1762,7 @@
                 <w:noProof/>
                 <w:webHidden/>
               </w:rPr>
-              <w:t>14</w:t>
+              <w:t>15</w:t>
             </w:r>
             <w:r>
               <w:rPr>
@@ -1785,7 +1785,7 @@
               <w:lang w:val="es-ES" w:eastAsia="es-ES"/>
             </w:rPr>
           </w:pPr>
-          <w:hyperlink w:anchor="_Toc199083756" w:history="1">
+          <w:hyperlink w:anchor="_Toc199108938" w:history="1">
             <w:r>
               <w:rPr>
                 <w:rStyle w:val="Hipervnculo"/>
@@ -1812,7 +1812,7 @@
                 <w:noProof/>
                 <w:webHidden/>
               </w:rPr>
-              <w:instrText xml:space="preserve"> PAGEREF _Toc199083756 \h </w:instrText>
+              <w:instrText xml:space="preserve"> PAGEREF _Toc199108938 \h </w:instrText>
             </w:r>
             <w:r>
               <w:rPr>
@@ -1832,7 +1832,7 @@
                 <w:noProof/>
                 <w:webHidden/>
               </w:rPr>
-              <w:t>15</w:t>
+              <w:t>17</w:t>
             </w:r>
             <w:r>
               <w:rPr>
@@ -1855,7 +1855,7 @@
               <w:lang w:val="es-ES" w:eastAsia="es-ES"/>
             </w:rPr>
           </w:pPr>
-          <w:hyperlink w:anchor="_Toc199083757" w:history="1">
+          <w:hyperlink w:anchor="_Toc199108939" w:history="1">
             <w:r>
               <w:rPr>
                 <w:rStyle w:val="Hipervnculo"/>
@@ -1882,7 +1882,7 @@
                 <w:noProof/>
                 <w:webHidden/>
               </w:rPr>
-              <w:instrText xml:space="preserve"> PAGEREF _Toc199083757 \h </w:instrText>
+              <w:instrText xml:space="preserve"> PAGEREF _Toc199108939 \h </w:instrText>
             </w:r>
             <w:r>
               <w:rPr>
@@ -1902,7 +1902,7 @@
                 <w:noProof/>
                 <w:webHidden/>
               </w:rPr>
-              <w:t>15</w:t>
+              <w:t>18</w:t>
             </w:r>
             <w:r>
               <w:rPr>
@@ -1946,7 +1946,7 @@
       <w:pPr>
         <w:pStyle w:val="Ttulo1"/>
       </w:pPr>
-      <w:bookmarkStart w:id="0" w:name="_Toc199083746"/>
+      <w:bookmarkStart w:id="0" w:name="_Toc199108928"/>
       <w:r>
         <w:lastRenderedPageBreak/>
         <w:t>E</w:t>
@@ -2025,7 +2025,7 @@
           <w:u w:val="single"/>
         </w:rPr>
       </w:pPr>
-      <w:bookmarkStart w:id="1" w:name="_Toc199083747"/>
+      <w:bookmarkStart w:id="1" w:name="_Toc199108929"/>
       <w:r>
         <w:lastRenderedPageBreak/>
         <w:t>R</w:t>
@@ -2236,7 +2236,7 @@
         <w:pStyle w:val="Ttulo1"/>
         <w:jc w:val="both"/>
       </w:pPr>
-      <w:bookmarkStart w:id="2" w:name="_Toc199083748"/>
+      <w:bookmarkStart w:id="2" w:name="_Toc199108930"/>
       <w:r>
         <w:lastRenderedPageBreak/>
         <w:t>INTRODUCTION</w:t>
@@ -2347,7 +2347,7 @@
         <w:pStyle w:val="Ttulo1"/>
         <w:jc w:val="both"/>
       </w:pPr>
-      <w:bookmarkStart w:id="3" w:name="_Toc199083749"/>
+      <w:bookmarkStart w:id="3" w:name="_Toc199108931"/>
       <w:r>
         <w:lastRenderedPageBreak/>
         <w:t>FUNCTIONAL TESTING</w:t>
@@ -2359,7 +2359,7 @@
         <w:pStyle w:val="Ttulo2"/>
         <w:jc w:val="both"/>
       </w:pPr>
-      <w:bookmarkStart w:id="4" w:name="_Toc199083750"/>
+      <w:bookmarkStart w:id="4" w:name="_Toc199108932"/>
       <w:r>
         <w:t xml:space="preserve">Operations </w:t>
       </w:r>
@@ -3502,7 +3502,7 @@
         <w:pStyle w:val="Ttulo2"/>
         <w:jc w:val="both"/>
       </w:pPr>
-      <w:bookmarkStart w:id="5" w:name="_Toc199083751"/>
+      <w:bookmarkStart w:id="5" w:name="_Toc199108933"/>
       <w:r>
         <w:t xml:space="preserve">Operations </w:t>
       </w:r>
@@ -4421,7 +4421,7 @@
         <w:pStyle w:val="Ttulo2"/>
         <w:jc w:val="both"/>
       </w:pPr>
-      <w:bookmarkStart w:id="6" w:name="_Toc199083752"/>
+      <w:bookmarkStart w:id="6" w:name="_Toc199108934"/>
       <w:r>
         <w:t xml:space="preserve">Operations by </w:t>
       </w:r>
@@ -5397,7 +5397,7 @@
         <w:pStyle w:val="Ttulo1"/>
         <w:jc w:val="both"/>
       </w:pPr>
-      <w:bookmarkStart w:id="7" w:name="_Toc199083753"/>
+      <w:bookmarkStart w:id="7" w:name="_Toc199108935"/>
       <w:r>
         <w:lastRenderedPageBreak/>
         <w:t>PERFORMANCE TESTING</w:t>
@@ -5613,7 +5613,7 @@
         <w:pStyle w:val="Ttulo2"/>
         <w:jc w:val="both"/>
       </w:pPr>
-      <w:bookmarkStart w:id="8" w:name="_Toc199083754"/>
+      <w:bookmarkStart w:id="8" w:name="_Toc199108936"/>
       <w:r>
         <w:t>Mean Confidence Interval</w:t>
       </w:r>
@@ -5771,24 +5771,7 @@
         <w:pStyle w:val="Ttulo4"/>
       </w:pPr>
       <w:r>
-        <w:rPr>
-          <w:lang w:val="es-ES"/>
-        </w:rPr>
-        <w:t xml:space="preserve">Lenovo </w:t>
-      </w:r>
-      <w:proofErr w:type="spellStart"/>
-      <w:r>
-        <w:rPr>
-          <w:lang w:val="es-ES"/>
-        </w:rPr>
-        <w:t>Ideapad</w:t>
-      </w:r>
-      <w:proofErr w:type="spellEnd"/>
-      <w:r>
-        <w:rPr>
-          <w:lang w:val="es-ES"/>
-        </w:rPr>
-        <w:t xml:space="preserve"> 5</w:t>
+        <w:t>Lenovo Ideapad 5</w:t>
       </w:r>
     </w:p>
     <w:p>
@@ -5961,7 +5944,7 @@
       <w:pPr>
         <w:pStyle w:val="Ttulo2"/>
       </w:pPr>
-      <w:bookmarkStart w:id="9" w:name="_Toc199083755"/>
+      <w:bookmarkStart w:id="9" w:name="_Toc199108937"/>
       <w:r>
         <w:t>Contrasting information</w:t>
       </w:r>
@@ -5998,6 +5981,9 @@
         <w:jc w:val="both"/>
       </w:pPr>
       <w:r>
+        <w:rPr>
+          <w:noProof/>
+        </w:rPr>
         <w:lastRenderedPageBreak/>
         <w:drawing>
           <wp:inline distT="0" distB="0" distL="0" distR="0" wp14:anchorId="1A839695" wp14:editId="5240B0C8">
@@ -6140,7 +6126,7 @@
         <w:pStyle w:val="Ttulo1"/>
         <w:jc w:val="both"/>
       </w:pPr>
-      <w:bookmarkStart w:id="10" w:name="_Toc199083756"/>
+      <w:bookmarkStart w:id="10" w:name="_Toc199108938"/>
       <w:r>
         <w:lastRenderedPageBreak/>
         <w:t>CONCLUSIONS</w:t>
@@ -6207,7 +6193,7 @@
       <w:pPr>
         <w:pStyle w:val="Ttulo1"/>
       </w:pPr>
-      <w:bookmarkStart w:id="11" w:name="_Toc199083757"/>
+      <w:bookmarkStart w:id="11" w:name="_Toc199108939"/>
       <w:r>
         <w:lastRenderedPageBreak/>
         <w:t>BIBLIOGRAPHY</w:t>
@@ -7223,6 +7209,7 @@
   <w:style w:type="character" w:default="1" w:styleId="Fuentedeprrafopredeter">
     <w:name w:val="Default Paragraph Font"/>
     <w:uiPriority w:val="1"/>
+    <w:semiHidden/>
     <w:unhideWhenUsed/>
   </w:style>
   <w:style w:type="table" w:default="1" w:styleId="Tablanormal">

</xml_diff>

<commit_message>
docs: update testing report table of contents for accurate page numbers
</commit_message>
<xml_diff>
--- a/reports/Deliverable 4/Student #2/Testing Report.docx
+++ b/reports/Deliverable 4/Student #2/Testing Report.docx
@@ -1085,7 +1085,7 @@
           <w:r>
             <w:fldChar w:fldCharType="separate"/>
           </w:r>
-          <w:hyperlink w:anchor="_Toc199083746" w:history="1">
+          <w:hyperlink w:anchor="_Toc199112688" w:history="1">
             <w:r>
               <w:rPr>
                 <w:rStyle w:val="Hipervnculo"/>
@@ -1112,7 +1112,7 @@
                 <w:noProof/>
                 <w:webHidden/>
               </w:rPr>
-              <w:instrText xml:space="preserve"> PAGEREF _Toc199083746 \h </w:instrText>
+              <w:instrText xml:space="preserve"> PAGEREF _Toc199112688 \h </w:instrText>
             </w:r>
             <w:r>
               <w:rPr>
@@ -1155,7 +1155,7 @@
               <w:lang w:val="es-ES" w:eastAsia="es-ES"/>
             </w:rPr>
           </w:pPr>
-          <w:hyperlink w:anchor="_Toc199083747" w:history="1">
+          <w:hyperlink w:anchor="_Toc199112689" w:history="1">
             <w:r>
               <w:rPr>
                 <w:rStyle w:val="Hipervnculo"/>
@@ -1182,7 +1182,7 @@
                 <w:noProof/>
                 <w:webHidden/>
               </w:rPr>
-              <w:instrText xml:space="preserve"> PAGEREF _Toc199083747 \h </w:instrText>
+              <w:instrText xml:space="preserve"> PAGEREF _Toc199112689 \h </w:instrText>
             </w:r>
             <w:r>
               <w:rPr>
@@ -1225,7 +1225,7 @@
               <w:lang w:val="es-ES" w:eastAsia="es-ES"/>
             </w:rPr>
           </w:pPr>
-          <w:hyperlink w:anchor="_Toc199083748" w:history="1">
+          <w:hyperlink w:anchor="_Toc199112690" w:history="1">
             <w:r>
               <w:rPr>
                 <w:rStyle w:val="Hipervnculo"/>
@@ -1252,7 +1252,7 @@
                 <w:noProof/>
                 <w:webHidden/>
               </w:rPr>
-              <w:instrText xml:space="preserve"> PAGEREF _Toc199083748 \h </w:instrText>
+              <w:instrText xml:space="preserve"> PAGEREF _Toc199112690 \h </w:instrText>
             </w:r>
             <w:r>
               <w:rPr>
@@ -1295,7 +1295,7 @@
               <w:lang w:val="es-ES" w:eastAsia="es-ES"/>
             </w:rPr>
           </w:pPr>
-          <w:hyperlink w:anchor="_Toc199083749" w:history="1">
+          <w:hyperlink w:anchor="_Toc199112691" w:history="1">
             <w:r>
               <w:rPr>
                 <w:rStyle w:val="Hipervnculo"/>
@@ -1322,7 +1322,7 @@
                 <w:noProof/>
                 <w:webHidden/>
               </w:rPr>
-              <w:instrText xml:space="preserve"> PAGEREF _Toc199083749 \h </w:instrText>
+              <w:instrText xml:space="preserve"> PAGEREF _Toc199112691 \h </w:instrText>
             </w:r>
             <w:r>
               <w:rPr>
@@ -1342,7 +1342,7 @@
                 <w:noProof/>
                 <w:webHidden/>
               </w:rPr>
-              <w:t>4</w:t>
+              <w:t>5</w:t>
             </w:r>
             <w:r>
               <w:rPr>
@@ -1365,7 +1365,7 @@
               <w:lang w:val="es-ES" w:eastAsia="es-ES"/>
             </w:rPr>
           </w:pPr>
-          <w:hyperlink w:anchor="_Toc199083750" w:history="1">
+          <w:hyperlink w:anchor="_Toc199112692" w:history="1">
             <w:r>
               <w:rPr>
                 <w:rStyle w:val="Hipervnculo"/>
@@ -1392,7 +1392,7 @@
                 <w:noProof/>
                 <w:webHidden/>
               </w:rPr>
-              <w:instrText xml:space="preserve"> PAGEREF _Toc199083750 \h </w:instrText>
+              <w:instrText xml:space="preserve"> PAGEREF _Toc199112692 \h </w:instrText>
             </w:r>
             <w:r>
               <w:rPr>
@@ -1412,7 +1412,7 @@
                 <w:noProof/>
                 <w:webHidden/>
               </w:rPr>
-              <w:t>4</w:t>
+              <w:t>5</w:t>
             </w:r>
             <w:r>
               <w:rPr>
@@ -1435,7 +1435,7 @@
               <w:lang w:val="es-ES" w:eastAsia="es-ES"/>
             </w:rPr>
           </w:pPr>
-          <w:hyperlink w:anchor="_Toc199083751" w:history="1">
+          <w:hyperlink w:anchor="_Toc199112693" w:history="1">
             <w:r>
               <w:rPr>
                 <w:rStyle w:val="Hipervnculo"/>
@@ -1462,7 +1462,7 @@
                 <w:noProof/>
                 <w:webHidden/>
               </w:rPr>
-              <w:instrText xml:space="preserve"> PAGEREF _Toc199083751 \h </w:instrText>
+              <w:instrText xml:space="preserve"> PAGEREF _Toc199112693 \h </w:instrText>
             </w:r>
             <w:r>
               <w:rPr>
@@ -1482,7 +1482,7 @@
                 <w:noProof/>
                 <w:webHidden/>
               </w:rPr>
-              <w:t>7</w:t>
+              <w:t>8</w:t>
             </w:r>
             <w:r>
               <w:rPr>
@@ -1505,7 +1505,7 @@
               <w:lang w:val="es-ES" w:eastAsia="es-ES"/>
             </w:rPr>
           </w:pPr>
-          <w:hyperlink w:anchor="_Toc199083752" w:history="1">
+          <w:hyperlink w:anchor="_Toc199112694" w:history="1">
             <w:r>
               <w:rPr>
                 <w:rStyle w:val="Hipervnculo"/>
@@ -1532,7 +1532,7 @@
                 <w:noProof/>
                 <w:webHidden/>
               </w:rPr>
-              <w:instrText xml:space="preserve"> PAGEREF _Toc199083752 \h </w:instrText>
+              <w:instrText xml:space="preserve"> PAGEREF _Toc199112694 \h </w:instrText>
             </w:r>
             <w:r>
               <w:rPr>
@@ -1575,7 +1575,7 @@
               <w:lang w:val="es-ES" w:eastAsia="es-ES"/>
             </w:rPr>
           </w:pPr>
-          <w:hyperlink w:anchor="_Toc199083753" w:history="1">
+          <w:hyperlink w:anchor="_Toc199112695" w:history="1">
             <w:r>
               <w:rPr>
                 <w:rStyle w:val="Hipervnculo"/>
@@ -1602,7 +1602,7 @@
                 <w:noProof/>
                 <w:webHidden/>
               </w:rPr>
-              <w:instrText xml:space="preserve"> PAGEREF _Toc199083753 \h </w:instrText>
+              <w:instrText xml:space="preserve"> PAGEREF _Toc199112695 \h </w:instrText>
             </w:r>
             <w:r>
               <w:rPr>
@@ -1622,7 +1622,7 @@
                 <w:noProof/>
                 <w:webHidden/>
               </w:rPr>
-              <w:t>12</w:t>
+              <w:t>14</w:t>
             </w:r>
             <w:r>
               <w:rPr>
@@ -1645,7 +1645,7 @@
               <w:lang w:val="es-ES" w:eastAsia="es-ES"/>
             </w:rPr>
           </w:pPr>
-          <w:hyperlink w:anchor="_Toc199083754" w:history="1">
+          <w:hyperlink w:anchor="_Toc199112696" w:history="1">
             <w:r>
               <w:rPr>
                 <w:rStyle w:val="Hipervnculo"/>
@@ -1672,7 +1672,7 @@
                 <w:noProof/>
                 <w:webHidden/>
               </w:rPr>
-              <w:instrText xml:space="preserve"> PAGEREF _Toc199083754 \h </w:instrText>
+              <w:instrText xml:space="preserve"> PAGEREF _Toc199112696 \h </w:instrText>
             </w:r>
             <w:r>
               <w:rPr>
@@ -1692,7 +1692,7 @@
                 <w:noProof/>
                 <w:webHidden/>
               </w:rPr>
-              <w:t>13</w:t>
+              <w:t>14</w:t>
             </w:r>
             <w:r>
               <w:rPr>
@@ -1715,7 +1715,7 @@
               <w:lang w:val="es-ES" w:eastAsia="es-ES"/>
             </w:rPr>
           </w:pPr>
-          <w:hyperlink w:anchor="_Toc199083755" w:history="1">
+          <w:hyperlink w:anchor="_Toc199112697" w:history="1">
             <w:r>
               <w:rPr>
                 <w:rStyle w:val="Hipervnculo"/>
@@ -1742,7 +1742,7 @@
                 <w:noProof/>
                 <w:webHidden/>
               </w:rPr>
-              <w:instrText xml:space="preserve"> PAGEREF _Toc199083755 \h </w:instrText>
+              <w:instrText xml:space="preserve"> PAGEREF _Toc199112697 \h </w:instrText>
             </w:r>
             <w:r>
               <w:rPr>
@@ -1762,7 +1762,7 @@
                 <w:noProof/>
                 <w:webHidden/>
               </w:rPr>
-              <w:t>14</w:t>
+              <w:t>15</w:t>
             </w:r>
             <w:r>
               <w:rPr>
@@ -1785,7 +1785,7 @@
               <w:lang w:val="es-ES" w:eastAsia="es-ES"/>
             </w:rPr>
           </w:pPr>
-          <w:hyperlink w:anchor="_Toc199083756" w:history="1">
+          <w:hyperlink w:anchor="_Toc199112698" w:history="1">
             <w:r>
               <w:rPr>
                 <w:rStyle w:val="Hipervnculo"/>
@@ -1812,7 +1812,7 @@
                 <w:noProof/>
                 <w:webHidden/>
               </w:rPr>
-              <w:instrText xml:space="preserve"> PAGEREF _Toc199083756 \h </w:instrText>
+              <w:instrText xml:space="preserve"> PAGEREF _Toc199112698 \h </w:instrText>
             </w:r>
             <w:r>
               <w:rPr>
@@ -1832,7 +1832,7 @@
                 <w:noProof/>
                 <w:webHidden/>
               </w:rPr>
-              <w:t>15</w:t>
+              <w:t>17</w:t>
             </w:r>
             <w:r>
               <w:rPr>
@@ -1855,7 +1855,7 @@
               <w:lang w:val="es-ES" w:eastAsia="es-ES"/>
             </w:rPr>
           </w:pPr>
-          <w:hyperlink w:anchor="_Toc199083757" w:history="1">
+          <w:hyperlink w:anchor="_Toc199112699" w:history="1">
             <w:r>
               <w:rPr>
                 <w:rStyle w:val="Hipervnculo"/>
@@ -1882,7 +1882,7 @@
                 <w:noProof/>
                 <w:webHidden/>
               </w:rPr>
-              <w:instrText xml:space="preserve"> PAGEREF _Toc199083757 \h </w:instrText>
+              <w:instrText xml:space="preserve"> PAGEREF _Toc199112699 \h </w:instrText>
             </w:r>
             <w:r>
               <w:rPr>
@@ -1902,7 +1902,7 @@
                 <w:noProof/>
                 <w:webHidden/>
               </w:rPr>
-              <w:t>15</w:t>
+              <w:t>18</w:t>
             </w:r>
             <w:r>
               <w:rPr>
@@ -1946,7 +1946,7 @@
       <w:pPr>
         <w:pStyle w:val="Ttulo1"/>
       </w:pPr>
-      <w:bookmarkStart w:id="0" w:name="_Toc199083746"/>
+      <w:bookmarkStart w:id="0" w:name="_Toc199112688"/>
       <w:r>
         <w:lastRenderedPageBreak/>
         <w:t>E</w:t>
@@ -2025,7 +2025,7 @@
           <w:u w:val="single"/>
         </w:rPr>
       </w:pPr>
-      <w:bookmarkStart w:id="1" w:name="_Toc199083747"/>
+      <w:bookmarkStart w:id="1" w:name="_Toc199112689"/>
       <w:r>
         <w:lastRenderedPageBreak/>
         <w:t>R</w:t>
@@ -2236,7 +2236,7 @@
         <w:pStyle w:val="Ttulo1"/>
         <w:jc w:val="both"/>
       </w:pPr>
-      <w:bookmarkStart w:id="2" w:name="_Toc199083748"/>
+      <w:bookmarkStart w:id="2" w:name="_Toc199112690"/>
       <w:r>
         <w:lastRenderedPageBreak/>
         <w:t>INTRODUCTION</w:t>
@@ -2347,7 +2347,7 @@
         <w:pStyle w:val="Ttulo1"/>
         <w:jc w:val="both"/>
       </w:pPr>
-      <w:bookmarkStart w:id="3" w:name="_Toc199083749"/>
+      <w:bookmarkStart w:id="3" w:name="_Toc199112691"/>
       <w:r>
         <w:lastRenderedPageBreak/>
         <w:t>FUNCTIONAL TESTING</w:t>
@@ -2359,7 +2359,7 @@
         <w:pStyle w:val="Ttulo2"/>
         <w:jc w:val="both"/>
       </w:pPr>
-      <w:bookmarkStart w:id="4" w:name="_Toc199083750"/>
+      <w:bookmarkStart w:id="4" w:name="_Toc199112692"/>
       <w:r>
         <w:t xml:space="preserve">Operations </w:t>
       </w:r>
@@ -3502,7 +3502,7 @@
         <w:pStyle w:val="Ttulo2"/>
         <w:jc w:val="both"/>
       </w:pPr>
-      <w:bookmarkStart w:id="5" w:name="_Toc199083751"/>
+      <w:bookmarkStart w:id="5" w:name="_Toc199112693"/>
       <w:r>
         <w:t xml:space="preserve">Operations </w:t>
       </w:r>
@@ -4421,7 +4421,7 @@
         <w:pStyle w:val="Ttulo2"/>
         <w:jc w:val="both"/>
       </w:pPr>
-      <w:bookmarkStart w:id="6" w:name="_Toc199083752"/>
+      <w:bookmarkStart w:id="6" w:name="_Toc199112694"/>
       <w:r>
         <w:t xml:space="preserve">Operations by </w:t>
       </w:r>
@@ -5397,7 +5397,7 @@
         <w:pStyle w:val="Ttulo1"/>
         <w:jc w:val="both"/>
       </w:pPr>
-      <w:bookmarkStart w:id="7" w:name="_Toc199083753"/>
+      <w:bookmarkStart w:id="7" w:name="_Toc199112695"/>
       <w:r>
         <w:lastRenderedPageBreak/>
         <w:t>PERFORMANCE TESTING</w:t>
@@ -5613,7 +5613,7 @@
         <w:pStyle w:val="Ttulo2"/>
         <w:jc w:val="both"/>
       </w:pPr>
-      <w:bookmarkStart w:id="8" w:name="_Toc199083754"/>
+      <w:bookmarkStart w:id="8" w:name="_Toc199112696"/>
       <w:r>
         <w:t>Mean Confidence Interval</w:t>
       </w:r>
@@ -5771,23 +5771,14 @@
         <w:pStyle w:val="Ttulo4"/>
       </w:pPr>
       <w:r>
-        <w:rPr>
-          <w:lang w:val="es-ES"/>
-        </w:rPr>
         <w:t xml:space="preserve">Lenovo </w:t>
       </w:r>
       <w:proofErr w:type="spellStart"/>
       <w:r>
-        <w:rPr>
-          <w:lang w:val="es-ES"/>
-        </w:rPr>
         <w:t>Ideapad</w:t>
       </w:r>
       <w:proofErr w:type="spellEnd"/>
       <w:r>
-        <w:rPr>
-          <w:lang w:val="es-ES"/>
-        </w:rPr>
         <w:t xml:space="preserve"> 5</w:t>
       </w:r>
     </w:p>
@@ -5961,7 +5952,7 @@
       <w:pPr>
         <w:pStyle w:val="Ttulo2"/>
       </w:pPr>
-      <w:bookmarkStart w:id="9" w:name="_Toc199083755"/>
+      <w:bookmarkStart w:id="9" w:name="_Toc199112697"/>
       <w:r>
         <w:t>Contrasting information</w:t>
       </w:r>
@@ -5998,6 +5989,9 @@
         <w:jc w:val="both"/>
       </w:pPr>
       <w:r>
+        <w:rPr>
+          <w:noProof/>
+        </w:rPr>
         <w:lastRenderedPageBreak/>
         <w:drawing>
           <wp:inline distT="0" distB="0" distL="0" distR="0" wp14:anchorId="1A839695" wp14:editId="5240B0C8">
@@ -6140,7 +6134,7 @@
         <w:pStyle w:val="Ttulo1"/>
         <w:jc w:val="both"/>
       </w:pPr>
-      <w:bookmarkStart w:id="10" w:name="_Toc199083756"/>
+      <w:bookmarkStart w:id="10" w:name="_Toc199112698"/>
       <w:r>
         <w:lastRenderedPageBreak/>
         <w:t>CONCLUSIONS</w:t>
@@ -6207,7 +6201,7 @@
       <w:pPr>
         <w:pStyle w:val="Ttulo1"/>
       </w:pPr>
-      <w:bookmarkStart w:id="11" w:name="_Toc199083757"/>
+      <w:bookmarkStart w:id="11" w:name="_Toc199112699"/>
       <w:r>
         <w:lastRenderedPageBreak/>
         <w:t>BIBLIOGRAPHY</w:t>
@@ -7223,6 +7217,7 @@
   <w:style w:type="character" w:default="1" w:styleId="Fuentedeprrafopredeter">
     <w:name w:val="Default Paragraph Font"/>
     <w:uiPriority w:val="1"/>
+    <w:semiHidden/>
     <w:unhideWhenUsed/>
   </w:style>
   <w:style w:type="table" w:default="1" w:styleId="Tablanormal">

</xml_diff>